<commit_message>
Arch Linux from scratch installation
</commit_message>
<xml_diff>
--- a/arch-gnome-nvme-luks.docx
+++ b/arch-gnome-nvme-luks.docx
@@ -18,23 +18,7 @@
           <w:sz w:val="21"/>
           <w:szCs w:val="21"/>
         </w:rPr>
-        <w:t xml:space="preserve">ARCH INSTALL: UEFI + SECURE BOOT + AMD-INTEL + NVME + </w:t>
-      </w:r>
-      <w:r>
-        <w:rPr>
-          <w:rFonts w:ascii="Adwaita Mono" w:hAnsi="Adwaita Mono"/>
-          <w:sz w:val="21"/>
-          <w:szCs w:val="21"/>
-        </w:rPr>
-        <w:t xml:space="preserve">LUKS + </w:t>
-      </w:r>
-      <w:r>
-        <w:rPr>
-          <w:rFonts w:ascii="Adwaita Mono" w:hAnsi="Adwaita Mono"/>
-          <w:sz w:val="21"/>
-          <w:szCs w:val="21"/>
-        </w:rPr>
-        <w:t>GNOME</w:t>
+        <w:t>ARCH INSTALL: UEFI + SECURE BOOT + AMD-INTEL + NVME + LUKS + GNOME</w:t>
       </w:r>
     </w:p>
     <w:p>
@@ -535,7 +519,7 @@
           <w:sz w:val="21"/>
           <w:szCs w:val="21"/>
         </w:rPr>
-        <w:t>nano /etc/locale.gen # unmark LANG=pt_BR.UTF-8</w:t>
+        <w:t>nano /etc/locale.gen   # unmark LANG=pt_BR.UTF-8</w:t>
       </w:r>
     </w:p>
     <w:p>
@@ -631,15 +615,7 @@
           <w:sz w:val="21"/>
           <w:szCs w:val="21"/>
         </w:rPr>
-        <w:t xml:space="preserve">3. PARTITIONING &amp; FORMATTING &amp; MOUNTING NVME </w:t>
-      </w:r>
-      <w:r>
-        <w:rPr>
-          <w:rFonts w:ascii="Adwaita Mono" w:hAnsi="Adwaita Mono"/>
-          <w:sz w:val="21"/>
-          <w:szCs w:val="21"/>
-        </w:rPr>
-        <w:t>LUKS</w:t>
+        <w:t>3. PARTITIONING &amp; FORMATTING &amp; MOUNTING NVME LUKS</w:t>
       </w:r>
     </w:p>
     <w:p>
@@ -691,25 +667,7 @@
           <w:sz w:val="21"/>
           <w:szCs w:val="21"/>
         </w:rPr>
-        <w:t xml:space="preserve">parted /dev/nvme0n1 mkpart ESP fat32 1MiB </w:t>
-      </w:r>
-      <w:r>
-        <w:rPr>
-          <w:rStyle w:val="VerbatimChar"/>
-          <w:rFonts w:ascii="Adwaita Mono" w:hAnsi="Adwaita Mono"/>
-          <w:sz w:val="21"/>
-          <w:szCs w:val="21"/>
-        </w:rPr>
-        <w:t>2049</w:t>
-      </w:r>
-      <w:r>
-        <w:rPr>
-          <w:rStyle w:val="VerbatimChar"/>
-          <w:rFonts w:ascii="Adwaita Mono" w:hAnsi="Adwaita Mono"/>
-          <w:sz w:val="21"/>
-          <w:szCs w:val="21"/>
-        </w:rPr>
-        <w:t>MiB</w:t>
+        <w:t>parted /dev/nvme0n1 mkpart ESP fat32 1MiB 2049MiB</w:t>
       </w:r>
     </w:p>
     <w:p>
@@ -741,25 +699,7 @@
           <w:sz w:val="21"/>
           <w:szCs w:val="21"/>
         </w:rPr>
-        <w:t xml:space="preserve">parted /dev/nvme0n1 mkpart CRYPTO </w:t>
-      </w:r>
-      <w:r>
-        <w:rPr>
-          <w:rStyle w:val="VerbatimChar"/>
-          <w:rFonts w:ascii="Adwaita Mono" w:hAnsi="Adwaita Mono"/>
-          <w:sz w:val="21"/>
-          <w:szCs w:val="21"/>
-        </w:rPr>
-        <w:t>2049</w:t>
-      </w:r>
-      <w:r>
-        <w:rPr>
-          <w:rStyle w:val="VerbatimChar"/>
-          <w:rFonts w:ascii="Adwaita Mono" w:hAnsi="Adwaita Mono"/>
-          <w:sz w:val="21"/>
-          <w:szCs w:val="21"/>
-        </w:rPr>
-        <w:t>MiB 100%</w:t>
+        <w:t>parted /dev/nvme0n1 mkpart CRYPTO 2049MiB 100%</w:t>
       </w:r>
     </w:p>
     <w:p>
@@ -774,7 +714,11 @@
         </w:rPr>
       </w:pPr>
       <w:r>
-        <w:rPr/>
+        <w:rPr>
+          <w:rFonts w:ascii="Adwaita Mono" w:hAnsi="Adwaita Mono"/>
+          <w:sz w:val="21"/>
+          <w:szCs w:val="21"/>
+        </w:rPr>
       </w:r>
     </w:p>
     <w:p>
@@ -805,7 +749,11 @@
         </w:rPr>
       </w:pPr>
       <w:r>
-        <w:rPr/>
+        <w:rPr>
+          <w:rFonts w:ascii="Adwaita Mono" w:hAnsi="Adwaita Mono"/>
+          <w:sz w:val="21"/>
+          <w:szCs w:val="21"/>
+        </w:rPr>
       </w:r>
     </w:p>
     <w:p>
@@ -852,7 +800,11 @@
         </w:rPr>
       </w:pPr>
       <w:r>
-        <w:rPr/>
+        <w:rPr>
+          <w:rFonts w:ascii="Adwaita Mono" w:hAnsi="Adwaita Mono"/>
+          <w:sz w:val="21"/>
+          <w:szCs w:val="21"/>
+        </w:rPr>
       </w:r>
     </w:p>
     <w:p>
@@ -883,7 +835,11 @@
         </w:rPr>
       </w:pPr>
       <w:r>
-        <w:rPr/>
+        <w:rPr>
+          <w:rFonts w:ascii="Adwaita Mono" w:hAnsi="Adwaita Mono"/>
+          <w:sz w:val="21"/>
+          <w:szCs w:val="21"/>
+        </w:rPr>
       </w:r>
     </w:p>
     <w:p>
@@ -1026,7 +982,11 @@
         </w:rPr>
       </w:pPr>
       <w:r>
-        <w:rPr/>
+        <w:rPr>
+          <w:rFonts w:ascii="Adwaita Mono" w:hAnsi="Adwaita Mono"/>
+          <w:sz w:val="21"/>
+          <w:szCs w:val="21"/>
+        </w:rPr>
       </w:r>
     </w:p>
     <w:p>
@@ -1057,7 +1017,11 @@
         </w:rPr>
       </w:pPr>
       <w:r>
-        <w:rPr/>
+        <w:rPr>
+          <w:rFonts w:ascii="Adwaita Mono" w:hAnsi="Adwaita Mono"/>
+          <w:sz w:val="21"/>
+          <w:szCs w:val="21"/>
+        </w:rPr>
       </w:r>
     </w:p>
     <w:p>
@@ -1088,7 +1052,11 @@
         </w:rPr>
       </w:pPr>
       <w:r>
-        <w:rPr/>
+        <w:rPr>
+          <w:rFonts w:ascii="Adwaita Mono" w:hAnsi="Adwaita Mono"/>
+          <w:sz w:val="21"/>
+          <w:szCs w:val="21"/>
+        </w:rPr>
       </w:r>
     </w:p>
     <w:p>
@@ -1183,7 +1151,11 @@
         </w:rPr>
       </w:pPr>
       <w:r>
-        <w:rPr/>
+        <w:rPr>
+          <w:rFonts w:ascii="Adwaita Mono" w:hAnsi="Adwaita Mono"/>
+          <w:sz w:val="21"/>
+          <w:szCs w:val="21"/>
+        </w:rPr>
       </w:r>
     </w:p>
     <w:p>
@@ -1235,7 +1207,25 @@
           <w:sz w:val="21"/>
           <w:szCs w:val="21"/>
         </w:rPr>
-        <w:t>4. BASE SYSTEM INSTALLATION FOR INTEL CHIPSET</w:t>
+        <w:t xml:space="preserve">4. BASE SYSTEM INSTALLATION FOR </w:t>
+      </w:r>
+      <w:r>
+        <w:rPr>
+          <w:rStyle w:val="VerbatimChar"/>
+          <w:rFonts w:ascii="Adwaita Mono" w:hAnsi="Adwaita Mono"/>
+          <w:sz w:val="21"/>
+          <w:szCs w:val="21"/>
+        </w:rPr>
+        <w:t>AMD-</w:t>
+      </w:r>
+      <w:r>
+        <w:rPr>
+          <w:rStyle w:val="VerbatimChar"/>
+          <w:rFonts w:ascii="Adwaita Mono" w:hAnsi="Adwaita Mono"/>
+          <w:sz w:val="21"/>
+          <w:szCs w:val="21"/>
+        </w:rPr>
+        <w:t>INTEL CHIPSET</w:t>
       </w:r>
     </w:p>
     <w:p>
@@ -1533,7 +1523,7 @@
           <w:sz w:val="21"/>
           <w:szCs w:val="21"/>
         </w:rPr>
-        <w:t>nano /etc/locale.gen # unmark pt_BR.UTF-8 UTF-8</w:t>
+        <w:t>nano /etc/locale.gen   # unmark pt_BR.UTF-8 UTF-8</w:t>
       </w:r>
     </w:p>
     <w:p>
@@ -1688,7 +1678,7 @@
           <w:sz w:val="21"/>
           <w:szCs w:val="21"/>
         </w:rPr>
-        <w:t>passwd # root</w:t>
+        <w:t>passwd   # root</w:t>
       </w:r>
     </w:p>
     <w:p>
@@ -1764,7 +1754,7 @@
           <w:sz w:val="21"/>
           <w:szCs w:val="21"/>
         </w:rPr>
-        <w:t>%wheel ALL=(ALL:ALL) ALL # uncomment for enable sudo for “archer” user</w:t>
+        <w:t>%wheel ALL=(ALL:ALL) ALL   # uncomment for enable sudo for “archer” user</w:t>
       </w:r>
     </w:p>
     <w:p>
@@ -1882,6 +1872,7 @@
       </w:pPr>
       <w:r>
         <w:rPr>
+          <w:rStyle w:val="VerbatimChar"/>
           <w:rFonts w:ascii="Adwaita Mono" w:hAnsi="Adwaita Mono"/>
           <w:sz w:val="21"/>
           <w:szCs w:val="21"/>
@@ -1896,68 +1887,62 @@
         <w:spacing w:lineRule="auto" w:line="240" w:before="23" w:after="23"/>
         <w:jc w:val="left"/>
         <w:rPr>
-          <w:rFonts w:ascii="Adwaita Mono" w:hAnsi="Adwaita Mono"/>
-          <w:sz w:val="21"/>
-          <w:szCs w:val="21"/>
-        </w:rPr>
-      </w:pPr>
-      <w:r>
-        <w:rPr>
-          <w:rFonts w:ascii="Adwaita Mono" w:hAnsi="Adwaita Mono"/>
-          <w:sz w:val="21"/>
-          <w:szCs w:val="21"/>
-        </w:rPr>
-      </w:r>
-    </w:p>
-    <w:p>
-      <w:pPr>
-        <w:pStyle w:val="Normal"/>
-        <w:bidi w:val="0"/>
-        <w:spacing w:lineRule="auto" w:line="240" w:before="23" w:after="23"/>
-        <w:jc w:val="left"/>
-        <w:rPr/>
-      </w:pPr>
-      <w:r>
-        <w:rPr>
-          <w:rStyle w:val="Cdigo-fonteuser"/>
-          <w:rFonts w:ascii="Adwaita Mono" w:hAnsi="Adwaita Mono"/>
-          <w:sz w:val="21"/>
-          <w:szCs w:val="21"/>
-        </w:rPr>
-        <w:t>nano /etc/mkinitcpio.conf   # make sure that’s setup is according to</w:t>
-      </w:r>
-    </w:p>
-    <w:p>
-      <w:pPr>
-        <w:pStyle w:val="Normal"/>
-        <w:bidi w:val="0"/>
-        <w:spacing w:lineRule="auto" w:line="240" w:before="23" w:after="23"/>
-        <w:jc w:val="left"/>
-        <w:rPr>
-          <w:rFonts w:ascii="Adwaita Mono" w:hAnsi="Adwaita Mono"/>
-          <w:sz w:val="21"/>
-          <w:szCs w:val="21"/>
-        </w:rPr>
-      </w:pPr>
-      <w:r>
-        <w:rPr>
-          <w:rFonts w:ascii="Adwaita Mono" w:hAnsi="Adwaita Mono"/>
-          <w:sz w:val="21"/>
-          <w:szCs w:val="21"/>
-        </w:rPr>
-      </w:r>
-    </w:p>
-    <w:p>
-      <w:pPr>
-        <w:pStyle w:val="Normal"/>
-        <w:bidi w:val="0"/>
-        <w:spacing w:lineRule="auto" w:line="240" w:before="23" w:after="23"/>
-        <w:jc w:val="left"/>
-        <w:rPr/>
-      </w:pPr>
-      <w:r>
-        <w:rPr>
-          <w:rStyle w:val="Cdigo-fonteuser"/>
+          <w:rStyle w:val="VerbatimChar"/>
+          <w:rFonts w:ascii="Adwaita Mono" w:hAnsi="Adwaita Mono"/>
+          <w:sz w:val="21"/>
+          <w:szCs w:val="21"/>
+        </w:rPr>
+      </w:pPr>
+      <w:r>
+        <w:rPr/>
+      </w:r>
+    </w:p>
+    <w:p>
+      <w:pPr>
+        <w:pStyle w:val="Normal"/>
+        <w:bidi w:val="0"/>
+        <w:spacing w:lineRule="auto" w:line="240" w:before="23" w:after="23"/>
+        <w:jc w:val="left"/>
+        <w:rPr/>
+      </w:pPr>
+      <w:r>
+        <w:rPr>
+          <w:rStyle w:val="VerbatimChar"/>
+          <w:rFonts w:ascii="Adwaita Mono" w:hAnsi="Adwaita Mono"/>
+          <w:sz w:val="21"/>
+          <w:szCs w:val="21"/>
+        </w:rPr>
+        <w:t>nano /etc/mkinitcpio.conf</w:t>
+      </w:r>
+    </w:p>
+    <w:p>
+      <w:pPr>
+        <w:pStyle w:val="Normal"/>
+        <w:bidi w:val="0"/>
+        <w:spacing w:lineRule="auto" w:line="240" w:before="23" w:after="23"/>
+        <w:jc w:val="left"/>
+        <w:rPr>
+          <w:rStyle w:val="VerbatimChar"/>
+          <w:rFonts w:ascii="Adwaita Mono" w:hAnsi="Adwaita Mono"/>
+          <w:sz w:val="21"/>
+          <w:szCs w:val="21"/>
+        </w:rPr>
+      </w:pPr>
+      <w:r>
+        <w:rPr/>
+      </w:r>
+    </w:p>
+    <w:p>
+      <w:pPr>
+        <w:pStyle w:val="Normal"/>
+        <w:bidi w:val="0"/>
+        <w:spacing w:lineRule="auto" w:line="240" w:before="23" w:after="23"/>
+        <w:jc w:val="left"/>
+        <w:rPr/>
+      </w:pPr>
+      <w:r>
+        <w:rPr>
+          <w:rStyle w:val="VerbatimChar"/>
           <w:rFonts w:ascii="Adwaita Mono" w:hAnsi="Adwaita Mono"/>
           <w:sz w:val="21"/>
           <w:szCs w:val="21"/>
@@ -1975,7 +1960,7 @@
       </w:pPr>
       <w:r>
         <w:rPr>
-          <w:rStyle w:val="Cdigo-fonteuser"/>
+          <w:rStyle w:val="VerbatimChar"/>
           <w:rFonts w:ascii="Adwaita Mono" w:hAnsi="Adwaita Mono"/>
           <w:sz w:val="21"/>
           <w:szCs w:val="21"/>
@@ -1993,7 +1978,7 @@
       </w:pPr>
       <w:r>
         <w:rPr>
-          <w:rStyle w:val="Cdigo-fonteuser"/>
+          <w:rStyle w:val="VerbatimChar"/>
           <w:rFonts w:ascii="Adwaita Mono" w:hAnsi="Adwaita Mono"/>
           <w:sz w:val="21"/>
           <w:szCs w:val="21"/>
@@ -2007,12 +1992,11 @@
         <w:bidi w:val="0"/>
         <w:spacing w:lineRule="auto" w:line="240" w:before="23" w:after="23"/>
         <w:jc w:val="left"/>
-        <w:rPr>
-          <w:rFonts w:ascii="Adwaita Mono" w:hAnsi="Adwaita Mono"/>
-        </w:rPr>
-      </w:pPr>
-      <w:r>
-        <w:rPr>
+        <w:rPr/>
+      </w:pPr>
+      <w:r>
+        <w:rPr>
+          <w:rStyle w:val="VerbatimChar"/>
           <w:rFonts w:ascii="Adwaita Mono" w:hAnsi="Adwaita Mono"/>
           <w:sz w:val="21"/>
           <w:szCs w:val="21"/>
@@ -2030,6 +2014,7 @@
       </w:pPr>
       <w:r>
         <w:rPr>
+          <w:rStyle w:val="VerbatimChar"/>
           <w:rFonts w:ascii="Adwaita Mono" w:hAnsi="Adwaita Mono"/>
           <w:sz w:val="21"/>
           <w:szCs w:val="21"/>
@@ -2047,6 +2032,7 @@
       </w:pPr>
       <w:r>
         <w:rPr>
+          <w:rStyle w:val="VerbatimChar"/>
           <w:rFonts w:ascii="Adwaita Mono" w:hAnsi="Adwaita Mono"/>
           <w:sz w:val="21"/>
           <w:szCs w:val="21"/>
@@ -2061,75 +2047,62 @@
         <w:spacing w:lineRule="auto" w:line="240" w:before="23" w:after="23"/>
         <w:jc w:val="left"/>
         <w:rPr>
-          <w:rFonts w:ascii="Adwaita Mono" w:hAnsi="Adwaita Mono"/>
-          <w:sz w:val="21"/>
-          <w:szCs w:val="21"/>
-        </w:rPr>
-      </w:pPr>
-      <w:r>
-        <w:rPr>
-          <w:rFonts w:ascii="Adwaita Mono" w:hAnsi="Adwaita Mono"/>
-          <w:sz w:val="21"/>
-          <w:szCs w:val="21"/>
-        </w:rPr>
-      </w:r>
-    </w:p>
-    <w:p>
-      <w:pPr>
-        <w:pStyle w:val="Normal"/>
-        <w:bidi w:val="0"/>
-        <w:spacing w:lineRule="auto" w:line="240" w:before="23" w:after="23"/>
-        <w:jc w:val="left"/>
-        <w:rPr/>
-      </w:pPr>
-      <w:r>
-        <w:rPr>
+          <w:rStyle w:val="VerbatimChar"/>
+          <w:rFonts w:ascii="Adwaita Mono" w:hAnsi="Adwaita Mono"/>
+          <w:sz w:val="21"/>
+          <w:szCs w:val="21"/>
+        </w:rPr>
+      </w:pPr>
+      <w:r>
+        <w:rPr/>
+      </w:r>
+    </w:p>
+    <w:p>
+      <w:pPr>
+        <w:pStyle w:val="Normal"/>
+        <w:bidi w:val="0"/>
+        <w:spacing w:lineRule="auto" w:line="240" w:before="23" w:after="23"/>
+        <w:jc w:val="left"/>
+        <w:rPr/>
+      </w:pPr>
+      <w:r>
+        <w:rPr>
+          <w:rStyle w:val="VerbatimChar"/>
           <w:rFonts w:ascii="Adwaita Mono" w:hAnsi="Adwaita Mono"/>
           <w:sz w:val="21"/>
           <w:szCs w:val="21"/>
         </w:rPr>
         <w:t>nano /etc/mkinitcpio.d/linux-lts.preset</w:t>
       </w:r>
-      <w:r>
-        <w:rPr>
-          <w:rStyle w:val="Cdigo-fonte"/>
-          <w:rFonts w:ascii="Adwaita Mono" w:hAnsi="Adwaita Mono"/>
-          <w:sz w:val="21"/>
-          <w:szCs w:val="21"/>
-        </w:rPr>
-        <w:t xml:space="preserve">   # make sure that setup is according to</w:t>
-      </w:r>
-    </w:p>
-    <w:p>
-      <w:pPr>
-        <w:pStyle w:val="Normal"/>
-        <w:bidi w:val="0"/>
-        <w:spacing w:lineRule="auto" w:line="240" w:before="23" w:after="23"/>
-        <w:jc w:val="left"/>
-        <w:rPr>
-          <w:rFonts w:ascii="Adwaita Mono" w:hAnsi="Adwaita Mono"/>
-          <w:sz w:val="21"/>
-          <w:szCs w:val="21"/>
-        </w:rPr>
-      </w:pPr>
-      <w:r>
-        <w:rPr>
-          <w:rFonts w:ascii="Adwaita Mono" w:hAnsi="Adwaita Mono"/>
-          <w:sz w:val="21"/>
-          <w:szCs w:val="21"/>
-        </w:rPr>
-      </w:r>
-    </w:p>
-    <w:p>
-      <w:pPr>
-        <w:pStyle w:val="Normal"/>
-        <w:bidi w:val="0"/>
-        <w:spacing w:lineRule="auto" w:line="240" w:before="23" w:after="23"/>
-        <w:jc w:val="left"/>
-        <w:rPr/>
-      </w:pPr>
-      <w:r>
-        <w:rPr>
+    </w:p>
+    <w:p>
+      <w:pPr>
+        <w:pStyle w:val="Normal"/>
+        <w:bidi w:val="0"/>
+        <w:spacing w:lineRule="auto" w:line="240" w:before="23" w:after="23"/>
+        <w:jc w:val="left"/>
+        <w:rPr>
+          <w:rStyle w:val="VerbatimChar"/>
+          <w:rFonts w:ascii="Adwaita Mono" w:hAnsi="Adwaita Mono"/>
+          <w:sz w:val="21"/>
+          <w:szCs w:val="21"/>
+        </w:rPr>
+      </w:pPr>
+      <w:r>
+        <w:rPr/>
+      </w:r>
+    </w:p>
+    <w:p>
+      <w:pPr>
+        <w:pStyle w:val="Normal"/>
+        <w:bidi w:val="0"/>
+        <w:spacing w:lineRule="auto" w:line="240" w:before="23" w:after="23"/>
+        <w:jc w:val="left"/>
+        <w:rPr/>
+      </w:pPr>
+      <w:r>
+        <w:rPr>
+          <w:rStyle w:val="VerbatimChar"/>
           <w:rFonts w:ascii="Adwaita Mono" w:hAnsi="Adwaita Mono"/>
           <w:sz w:val="21"/>
           <w:szCs w:val="21"/>
@@ -2147,6 +2120,7 @@
       </w:pPr>
       <w:r>
         <w:rPr>
+          <w:rStyle w:val="VerbatimChar"/>
           <w:rFonts w:ascii="Adwaita Mono" w:hAnsi="Adwaita Mono"/>
           <w:sz w:val="21"/>
           <w:szCs w:val="21"/>
@@ -2164,6 +2138,7 @@
       </w:pPr>
       <w:r>
         <w:rPr>
+          <w:rStyle w:val="VerbatimChar"/>
           <w:rFonts w:ascii="Adwaita Mono" w:hAnsi="Adwaita Mono"/>
           <w:sz w:val="21"/>
           <w:szCs w:val="21"/>
@@ -2181,6 +2156,7 @@
       </w:pPr>
       <w:r>
         <w:rPr>
+          <w:rStyle w:val="VerbatimChar"/>
           <w:rFonts w:ascii="Adwaita Mono" w:hAnsi="Adwaita Mono"/>
           <w:sz w:val="21"/>
           <w:szCs w:val="21"/>
@@ -2195,29 +2171,27 @@
         <w:spacing w:lineRule="auto" w:line="240" w:before="23" w:after="23"/>
         <w:jc w:val="left"/>
         <w:rPr>
-          <w:rFonts w:ascii="Adwaita Mono" w:hAnsi="Adwaita Mono"/>
-          <w:sz w:val="21"/>
-          <w:szCs w:val="21"/>
-        </w:rPr>
-      </w:pPr>
-      <w:r>
-        <w:rPr>
-          <w:rFonts w:ascii="Adwaita Mono" w:hAnsi="Adwaita Mono"/>
-          <w:sz w:val="21"/>
-          <w:szCs w:val="21"/>
-        </w:rPr>
-      </w:r>
-    </w:p>
-    <w:p>
-      <w:pPr>
-        <w:pStyle w:val="Normal"/>
-        <w:bidi w:val="0"/>
-        <w:spacing w:lineRule="auto" w:line="240" w:before="23" w:after="23"/>
-        <w:jc w:val="left"/>
-        <w:rPr/>
-      </w:pPr>
-      <w:r>
-        <w:rPr>
+          <w:rStyle w:val="VerbatimChar"/>
+          <w:rFonts w:ascii="Adwaita Mono" w:hAnsi="Adwaita Mono"/>
+          <w:sz w:val="21"/>
+          <w:szCs w:val="21"/>
+        </w:rPr>
+      </w:pPr>
+      <w:r>
+        <w:rPr/>
+      </w:r>
+    </w:p>
+    <w:p>
+      <w:pPr>
+        <w:pStyle w:val="Normal"/>
+        <w:bidi w:val="0"/>
+        <w:spacing w:lineRule="auto" w:line="240" w:before="23" w:after="23"/>
+        <w:jc w:val="left"/>
+        <w:rPr/>
+      </w:pPr>
+      <w:r>
+        <w:rPr>
+          <w:rStyle w:val="VerbatimChar"/>
           <w:rFonts w:ascii="Adwaita Mono" w:hAnsi="Adwaita Mono"/>
           <w:sz w:val="21"/>
           <w:szCs w:val="21"/>
@@ -2232,67 +2206,62 @@
         <w:spacing w:lineRule="auto" w:line="240" w:before="23" w:after="23"/>
         <w:jc w:val="left"/>
         <w:rPr>
-          <w:rFonts w:ascii="Adwaita Mono" w:hAnsi="Adwaita Mono"/>
-          <w:sz w:val="21"/>
-          <w:szCs w:val="21"/>
-        </w:rPr>
-      </w:pPr>
-      <w:r>
-        <w:rPr>
-          <w:rFonts w:ascii="Adwaita Mono" w:hAnsi="Adwaita Mono"/>
-          <w:sz w:val="21"/>
-          <w:szCs w:val="21"/>
-        </w:rPr>
-      </w:r>
-    </w:p>
-    <w:p>
-      <w:pPr>
-        <w:pStyle w:val="Normal"/>
-        <w:bidi w:val="0"/>
-        <w:spacing w:lineRule="auto" w:line="240" w:before="23" w:after="23"/>
-        <w:jc w:val="left"/>
-        <w:rPr/>
-      </w:pPr>
-      <w:r>
-        <w:rPr>
-          <w:rStyle w:val="VerbatimChar"/>
-          <w:rFonts w:ascii="Adwaita Mono" w:hAnsi="Adwaita Mono"/>
-          <w:sz w:val="21"/>
-          <w:szCs w:val="21"/>
-        </w:rPr>
-        <w:t>blkid /dev/nvme0n1p2   # catch PARTUUID code</w:t>
-      </w:r>
-    </w:p>
-    <w:p>
-      <w:pPr>
-        <w:pStyle w:val="Normal"/>
-        <w:bidi w:val="0"/>
-        <w:spacing w:lineRule="auto" w:line="240" w:before="23" w:after="23"/>
-        <w:jc w:val="left"/>
-        <w:rPr>
-          <w:rFonts w:ascii="Adwaita Mono" w:hAnsi="Adwaita Mono"/>
-          <w:sz w:val="21"/>
-          <w:szCs w:val="21"/>
-        </w:rPr>
-      </w:pPr>
-      <w:r>
-        <w:rPr>
-          <w:rFonts w:ascii="Adwaita Mono" w:hAnsi="Adwaita Mono"/>
-          <w:sz w:val="21"/>
-          <w:szCs w:val="21"/>
-        </w:rPr>
-      </w:r>
-    </w:p>
-    <w:p>
-      <w:pPr>
-        <w:pStyle w:val="Normal"/>
-        <w:bidi w:val="0"/>
-        <w:spacing w:lineRule="auto" w:line="240" w:before="23" w:after="23"/>
-        <w:jc w:val="left"/>
-        <w:rPr/>
-      </w:pPr>
-      <w:r>
-        <w:rPr>
+          <w:rStyle w:val="VerbatimChar"/>
+          <w:rFonts w:ascii="Adwaita Mono" w:hAnsi="Adwaita Mono"/>
+          <w:sz w:val="21"/>
+          <w:szCs w:val="21"/>
+        </w:rPr>
+      </w:pPr>
+      <w:r>
+        <w:rPr/>
+      </w:r>
+    </w:p>
+    <w:p>
+      <w:pPr>
+        <w:pStyle w:val="Normal"/>
+        <w:bidi w:val="0"/>
+        <w:spacing w:lineRule="auto" w:line="240" w:before="23" w:after="23"/>
+        <w:jc w:val="left"/>
+        <w:rPr/>
+      </w:pPr>
+      <w:r>
+        <w:rPr>
+          <w:rStyle w:val="VerbatimChar"/>
+          <w:rFonts w:ascii="Adwaita Mono" w:hAnsi="Adwaita Mono"/>
+          <w:sz w:val="21"/>
+          <w:szCs w:val="21"/>
+        </w:rPr>
+        <w:t>blkid /dev/nvme0n1p2</w:t>
+      </w:r>
+    </w:p>
+    <w:p>
+      <w:pPr>
+        <w:pStyle w:val="Normal"/>
+        <w:bidi w:val="0"/>
+        <w:spacing w:lineRule="auto" w:line="240" w:before="23" w:after="23"/>
+        <w:jc w:val="left"/>
+        <w:rPr>
+          <w:rStyle w:val="VerbatimChar"/>
+          <w:rFonts w:ascii="Adwaita Mono" w:hAnsi="Adwaita Mono"/>
+          <w:sz w:val="21"/>
+          <w:szCs w:val="21"/>
+        </w:rPr>
+      </w:pPr>
+      <w:r>
+        <w:rPr/>
+      </w:r>
+    </w:p>
+    <w:p>
+      <w:pPr>
+        <w:pStyle w:val="Normal"/>
+        <w:bidi w:val="0"/>
+        <w:spacing w:lineRule="auto" w:line="240" w:before="23" w:after="23"/>
+        <w:jc w:val="left"/>
+        <w:rPr/>
+      </w:pPr>
+      <w:r>
+        <w:rPr>
+          <w:rStyle w:val="VerbatimChar"/>
           <w:rFonts w:ascii="Adwaita Mono" w:hAnsi="Adwaita Mono"/>
           <w:sz w:val="21"/>
           <w:szCs w:val="21"/>
@@ -2307,29 +2276,27 @@
         <w:spacing w:lineRule="auto" w:line="240" w:before="23" w:after="23"/>
         <w:jc w:val="left"/>
         <w:rPr>
-          <w:rFonts w:ascii="Adwaita Mono" w:hAnsi="Adwaita Mono"/>
-          <w:sz w:val="21"/>
-          <w:szCs w:val="21"/>
-        </w:rPr>
-      </w:pPr>
-      <w:r>
-        <w:rPr>
-          <w:rFonts w:ascii="Adwaita Mono" w:hAnsi="Adwaita Mono"/>
-          <w:sz w:val="21"/>
-          <w:szCs w:val="21"/>
-        </w:rPr>
-      </w:r>
-    </w:p>
-    <w:p>
-      <w:pPr>
-        <w:pStyle w:val="Normal"/>
-        <w:bidi w:val="0"/>
-        <w:spacing w:lineRule="auto" w:line="240" w:before="23" w:after="23"/>
-        <w:jc w:val="left"/>
-        <w:rPr/>
-      </w:pPr>
-      <w:r>
-        <w:rPr>
+          <w:rStyle w:val="VerbatimChar"/>
+          <w:rFonts w:ascii="Adwaita Mono" w:hAnsi="Adwaita Mono"/>
+          <w:sz w:val="21"/>
+          <w:szCs w:val="21"/>
+        </w:rPr>
+      </w:pPr>
+      <w:r>
+        <w:rPr/>
+      </w:r>
+    </w:p>
+    <w:p>
+      <w:pPr>
+        <w:pStyle w:val="Normal"/>
+        <w:bidi w:val="0"/>
+        <w:spacing w:lineRule="auto" w:line="240" w:before="23" w:after="23"/>
+        <w:jc w:val="left"/>
+        <w:rPr/>
+      </w:pPr>
+      <w:r>
+        <w:rPr>
+          <w:rStyle w:val="VerbatimChar"/>
           <w:rFonts w:ascii="Adwaita Mono" w:hAnsi="Adwaita Mono"/>
           <w:sz w:val="21"/>
           <w:szCs w:val="21"/>
@@ -2344,29 +2311,27 @@
         <w:spacing w:lineRule="auto" w:line="240" w:before="23" w:after="23"/>
         <w:jc w:val="left"/>
         <w:rPr>
-          <w:rFonts w:ascii="Adwaita Mono" w:hAnsi="Adwaita Mono"/>
-          <w:sz w:val="21"/>
-          <w:szCs w:val="21"/>
-        </w:rPr>
-      </w:pPr>
-      <w:r>
-        <w:rPr>
-          <w:rFonts w:ascii="Adwaita Mono" w:hAnsi="Adwaita Mono"/>
-          <w:sz w:val="21"/>
-          <w:szCs w:val="21"/>
-        </w:rPr>
-      </w:r>
-    </w:p>
-    <w:p>
-      <w:pPr>
-        <w:pStyle w:val="Normal"/>
-        <w:bidi w:val="0"/>
-        <w:spacing w:lineRule="auto" w:line="240" w:before="23" w:after="23"/>
-        <w:jc w:val="left"/>
-        <w:rPr/>
-      </w:pPr>
-      <w:r>
-        <w:rPr>
+          <w:rStyle w:val="VerbatimChar"/>
+          <w:rFonts w:ascii="Adwaita Mono" w:hAnsi="Adwaita Mono"/>
+          <w:sz w:val="21"/>
+          <w:szCs w:val="21"/>
+        </w:rPr>
+      </w:pPr>
+      <w:r>
+        <w:rPr/>
+      </w:r>
+    </w:p>
+    <w:p>
+      <w:pPr>
+        <w:pStyle w:val="Normal"/>
+        <w:bidi w:val="0"/>
+        <w:spacing w:lineRule="auto" w:line="240" w:before="23" w:after="23"/>
+        <w:jc w:val="left"/>
+        <w:rPr/>
+      </w:pPr>
+      <w:r>
+        <w:rPr>
+          <w:rStyle w:val="VerbatimChar"/>
           <w:rFonts w:ascii="Adwaita Mono" w:hAnsi="Adwaita Mono"/>
           <w:sz w:val="21"/>
           <w:szCs w:val="21"/>
@@ -2381,17 +2346,14 @@
         <w:spacing w:lineRule="auto" w:line="240" w:before="23" w:after="23"/>
         <w:jc w:val="left"/>
         <w:rPr>
-          <w:rFonts w:ascii="Adwaita Mono" w:hAnsi="Adwaita Mono"/>
-          <w:sz w:val="21"/>
-          <w:szCs w:val="21"/>
-        </w:rPr>
-      </w:pPr>
-      <w:r>
-        <w:rPr>
-          <w:rFonts w:ascii="Adwaita Mono" w:hAnsi="Adwaita Mono"/>
-          <w:sz w:val="21"/>
-          <w:szCs w:val="21"/>
-        </w:rPr>
+          <w:rStyle w:val="VerbatimChar"/>
+          <w:rFonts w:ascii="Adwaita Mono" w:hAnsi="Adwaita Mono"/>
+          <w:sz w:val="21"/>
+          <w:szCs w:val="21"/>
+        </w:rPr>
+      </w:pPr>
+      <w:r>
+        <w:rPr/>
       </w:r>
     </w:p>
     <w:p>
@@ -4088,46 +4050,46 @@
           <w:sz w:val="21"/>
           <w:szCs w:val="21"/>
         </w:rPr>
-        <w:t>sudo systemctl start gdm.service # necessary only if login was failed</w:t>
-      </w:r>
-    </w:p>
-    <w:p>
-      <w:pPr>
-        <w:pStyle w:val="Normal"/>
-        <w:bidi w:val="0"/>
-        <w:spacing w:lineRule="auto" w:line="240" w:before="23" w:after="23"/>
-        <w:jc w:val="left"/>
-        <w:rPr>
-          <w:rFonts w:ascii="Adwaita Mono" w:hAnsi="Adwaita Mono"/>
-          <w:sz w:val="21"/>
-          <w:szCs w:val="21"/>
-        </w:rPr>
-      </w:pPr>
-      <w:r>
-        <w:rPr>
-          <w:rFonts w:ascii="Adwaita Mono" w:hAnsi="Adwaita Mono"/>
-          <w:sz w:val="21"/>
-          <w:szCs w:val="21"/>
-        </w:rPr>
-      </w:r>
-    </w:p>
-    <w:p>
-      <w:pPr>
-        <w:pStyle w:val="Normal"/>
-        <w:bidi w:val="0"/>
-        <w:spacing w:lineRule="auto" w:line="240" w:before="23" w:after="23"/>
-        <w:jc w:val="left"/>
-        <w:rPr>
-          <w:rFonts w:ascii="Adwaita Mono" w:hAnsi="Adwaita Mono"/>
-        </w:rPr>
-      </w:pPr>
-      <w:r>
-        <w:rPr>
-          <w:rFonts w:ascii="Adwaita Mono" w:hAnsi="Adwaita Mono"/>
-          <w:sz w:val="21"/>
-          <w:szCs w:val="21"/>
-        </w:rPr>
-        <w:t>b. complementary applications and services to gnome # copy &amp; paste</w:t>
+        <w:t>sudo systemctl start gdm.service   # necessary only if login was failed</w:t>
+      </w:r>
+    </w:p>
+    <w:p>
+      <w:pPr>
+        <w:pStyle w:val="Normal"/>
+        <w:bidi w:val="0"/>
+        <w:spacing w:lineRule="auto" w:line="240" w:before="23" w:after="23"/>
+        <w:jc w:val="left"/>
+        <w:rPr>
+          <w:rFonts w:ascii="Adwaita Mono" w:hAnsi="Adwaita Mono"/>
+          <w:sz w:val="21"/>
+          <w:szCs w:val="21"/>
+        </w:rPr>
+      </w:pPr>
+      <w:r>
+        <w:rPr>
+          <w:rFonts w:ascii="Adwaita Mono" w:hAnsi="Adwaita Mono"/>
+          <w:sz w:val="21"/>
+          <w:szCs w:val="21"/>
+        </w:rPr>
+      </w:r>
+    </w:p>
+    <w:p>
+      <w:pPr>
+        <w:pStyle w:val="Normal"/>
+        <w:bidi w:val="0"/>
+        <w:spacing w:lineRule="auto" w:line="240" w:before="23" w:after="23"/>
+        <w:jc w:val="left"/>
+        <w:rPr>
+          <w:rFonts w:ascii="Adwaita Mono" w:hAnsi="Adwaita Mono"/>
+        </w:rPr>
+      </w:pPr>
+      <w:r>
+        <w:rPr>
+          <w:rFonts w:ascii="Adwaita Mono" w:hAnsi="Adwaita Mono"/>
+          <w:sz w:val="21"/>
+          <w:szCs w:val="21"/>
+        </w:rPr>
+        <w:t>b. complementary applications and services to gnome   # copy &amp; paste</w:t>
       </w:r>
     </w:p>
     <w:p>
@@ -5117,7 +5079,7 @@
           <w:sz w:val="21"/>
           <w:szCs w:val="21"/>
         </w:rPr>
-        <w:t>1. fstab: sudo nano /etc/fstab # use findmnt -a for partitions status</w:t>
+        <w:t>1. fstab: sudo nano /etc/fstab   # use findmnt -a for partitions status</w:t>
       </w:r>
     </w:p>
     <w:p>
@@ -5252,7 +5214,7 @@
     <w:pPr>
       <w:widowControl/>
       <w:suppressAutoHyphens w:val="true"/>
-      <w:overflowPunct w:val="false"/>
+      <w:overflowPunct w:val="true"/>
       <w:bidi w:val="0"/>
       <w:spacing w:before="0" w:after="0"/>
       <w:jc w:val="left"/>
@@ -5266,8 +5228,8 @@
       <w:lang w:val="pt-BR" w:eastAsia="zh-CN" w:bidi="hi-IN"/>
     </w:rPr>
   </w:style>
-  <w:style w:type="character" w:styleId="Cdigo-fonte">
-    <w:name w:val="Código-fonte"/>
+  <w:style w:type="character" w:styleId="Cdigo-fonteuser">
+    <w:name w:val="Código-fonte (user)"/>
     <w:qFormat/>
     <w:rPr>
       <w:rFonts w:ascii="Liberation Mono" w:hAnsi="Liberation Mono" w:eastAsia="Noto Sans Mono CJK SC" w:cs="Liberation Mono"/>
@@ -5300,15 +5262,15 @@
       <w:u w:val="single"/>
     </w:rPr>
   </w:style>
-  <w:style w:type="character" w:styleId="Marcadores">
-    <w:name w:val="Marcadores"/>
+  <w:style w:type="character" w:styleId="Marcadoresuser">
+    <w:name w:val="Marcadores (user)"/>
     <w:qFormat/>
     <w:rPr>
       <w:rFonts w:ascii="OpenSymbol" w:hAnsi="OpenSymbol" w:eastAsia="OpenSymbol" w:cs="OpenSymbol"/>
     </w:rPr>
   </w:style>
-  <w:style w:type="character" w:styleId="Cdigo-fonteuser">
-    <w:name w:val="Código-fonte (user)"/>
+  <w:style w:type="character" w:styleId="Cdigo-fonte">
+    <w:name w:val="Código-fonte"/>
     <w:qFormat/>
     <w:rPr>
       <w:rFonts w:ascii="Liberation Mono" w:hAnsi="Liberation Mono" w:eastAsia="Noto Sans Mono CJK SC" w:cs="Liberation Mono"/>
@@ -5324,7 +5286,7 @@
       <w:spacing w:before="240" w:after="120"/>
     </w:pPr>
     <w:rPr>
-      <w:rFonts w:ascii="Liberation Sans" w:hAnsi="Liberation Sans" w:eastAsia="Noto Sans CJK SC" w:cs="IBM Plex Sans Devanagari"/>
+      <w:rFonts w:ascii="DejaVu Sans" w:hAnsi="DejaVu Sans" w:eastAsia="Noto Sans CJK SC" w:cs="Noto Sans Devanagari"/>
       <w:sz w:val="28"/>
       <w:szCs w:val="28"/>
     </w:rPr>
@@ -5369,7 +5331,7 @@
       <w:suppressLineNumbers/>
     </w:pPr>
     <w:rPr>
-      <w:rFonts w:cs="IBM Plex Sans Devanagari"/>
+      <w:rFonts w:cs="Noto Sans Devanagari"/>
     </w:rPr>
   </w:style>
   <w:style w:type="paragraph" w:styleId="Ttulouser">
@@ -5382,7 +5344,7 @@
       <w:spacing w:before="240" w:after="120"/>
     </w:pPr>
     <w:rPr>
-      <w:rFonts w:ascii="DejaVu Sans" w:hAnsi="DejaVu Sans" w:eastAsia="Noto Sans CJK SC" w:cs="Noto Sans Devanagari"/>
+      <w:rFonts w:ascii="Liberation Sans" w:hAnsi="Liberation Sans" w:eastAsia="Noto Sans CJK SC" w:cs="IBM Plex Sans Devanagari"/>
       <w:sz w:val="28"/>
       <w:szCs w:val="28"/>
     </w:rPr>
@@ -5395,11 +5357,11 @@
       <w:suppressLineNumbers/>
     </w:pPr>
     <w:rPr>
-      <w:rFonts w:cs="Noto Sans Devanagari"/>
+      <w:rFonts w:cs="IBM Plex Sans Devanagari"/>
     </w:rPr>
   </w:style>
-  <w:style w:type="paragraph" w:styleId="Textoprformatado">
-    <w:name w:val="Texto préformatado"/>
+  <w:style w:type="paragraph" w:styleId="Textoprformatadouser">
+    <w:name w:val="Texto préformatado (user)"/>
     <w:basedOn w:val="Normal"/>
     <w:qFormat/>
     <w:pPr>
@@ -5411,8 +5373,8 @@
       <w:szCs w:val="20"/>
     </w:rPr>
   </w:style>
-  <w:style w:type="paragraph" w:styleId="Contedodatabela">
-    <w:name w:val="Conteúdo da tabela"/>
+  <w:style w:type="paragraph" w:styleId="Contedodatabelauser">
+    <w:name w:val="Conteúdo da tabela (user)"/>
     <w:basedOn w:val="Normal"/>
     <w:qFormat/>
     <w:pPr>
@@ -5421,9 +5383,9 @@
     </w:pPr>
     <w:rPr/>
   </w:style>
-  <w:style w:type="paragraph" w:styleId="Ttulodetabela">
-    <w:name w:val="Título de tabela"/>
-    <w:basedOn w:val="Contedodatabela"/>
+  <w:style w:type="paragraph" w:styleId="Ttulodetabelauser">
+    <w:name w:val="Título de tabela (user)"/>
+    <w:basedOn w:val="Contedodatabelauser"/>
     <w:qFormat/>
     <w:pPr>
       <w:suppressLineNumbers/>

</xml_diff>